<commit_message>
Adding data dictionary and updating user guide and SIS
</commit_message>
<xml_diff>
--- a/sis/SolutionInformationSheet.docx
+++ b/sis/SolutionInformationSheet.docx
@@ -568,67 +568,7 @@
                 <w:szCs w:val="18"/>
                 <w:lang w:val="en-GB" w:eastAsia="en-GB"/>
               </w:rPr>
-              <w:t xml:space="preserve"> lineage back over three decades, originating with the MANCON solution released in the late 1980’s, through to the Access-based GoC.mdb in the 90’s before making the leap online with </w:t>
-            </w:r>
-            <w:proofErr w:type="spellStart"/>
-            <w:r>
-              <w:rPr>
-                <w:rFonts w:ascii="Segoe UI" w:eastAsia="Times New Roman" w:hAnsi="Segoe UI" w:cs="Arial"/>
-                <w:sz w:val="18"/>
-                <w:szCs w:val="18"/>
-                <w:lang w:val="en-GB" w:eastAsia="en-GB"/>
-              </w:rPr>
-              <w:t>GoC.Om</w:t>
-            </w:r>
-            <w:proofErr w:type="spellEnd"/>
-            <w:r>
-              <w:rPr>
-                <w:rFonts w:ascii="Segoe UI" w:eastAsia="Times New Roman" w:hAnsi="Segoe UI" w:cs="Arial"/>
-                <w:sz w:val="18"/>
-                <w:szCs w:val="18"/>
-                <w:lang w:val="en-GB" w:eastAsia="en-GB"/>
-              </w:rPr>
-              <w:t xml:space="preserve"> and </w:t>
-            </w:r>
-            <w:proofErr w:type="spellStart"/>
-            <w:r>
-              <w:rPr>
-                <w:rFonts w:ascii="Segoe UI" w:eastAsia="Times New Roman" w:hAnsi="Segoe UI" w:cs="Arial"/>
-                <w:sz w:val="18"/>
-                <w:szCs w:val="18"/>
-                <w:lang w:val="en-GB" w:eastAsia="en-GB"/>
-              </w:rPr>
-              <w:t>GoC.Pro</w:t>
-            </w:r>
-            <w:proofErr w:type="spellEnd"/>
-            <w:r>
-              <w:rPr>
-                <w:rFonts w:ascii="Segoe UI" w:eastAsia="Times New Roman" w:hAnsi="Segoe UI" w:cs="Arial"/>
-                <w:sz w:val="18"/>
-                <w:szCs w:val="18"/>
-                <w:lang w:val="en-GB" w:eastAsia="en-GB"/>
-              </w:rPr>
-              <w:t>/</w:t>
-            </w:r>
-            <w:proofErr w:type="spellStart"/>
-            <w:r>
-              <w:rPr>
-                <w:rFonts w:ascii="Segoe UI" w:eastAsia="Times New Roman" w:hAnsi="Segoe UI" w:cs="Arial"/>
-                <w:sz w:val="18"/>
-                <w:szCs w:val="18"/>
-                <w:lang w:val="en-GB" w:eastAsia="en-GB"/>
-              </w:rPr>
-              <w:t>GoCCMS</w:t>
-            </w:r>
-            <w:proofErr w:type="spellEnd"/>
-            <w:r>
-              <w:rPr>
-                <w:rFonts w:ascii="Segoe UI" w:eastAsia="Times New Roman" w:hAnsi="Segoe UI" w:cs="Arial"/>
-                <w:sz w:val="18"/>
-                <w:szCs w:val="18"/>
-                <w:lang w:val="en-GB" w:eastAsia="en-GB"/>
-              </w:rPr>
-              <w:t xml:space="preserve"> in the 2000s. In 2011, GoCompletions was released, which was the immediate predecessor to GoTechnology hub2.</w:t>
+              <w:t xml:space="preserve"> lineage back over three decades, originating with the MANCON solution released in the late 1980’s, through to the Access-based GoC.mdb in the 90’s before making the leap online with GoC.Om and GoC.Pro/GoCCMS in the 2000s. In 2011, GoCompletions was released, which was the immediate predecessor to GoTechnology hub2.</w:t>
             </w:r>
           </w:p>
         </w:tc>
@@ -952,47 +892,227 @@
                 <w:szCs w:val="18"/>
                 <w:lang w:val="en-GB" w:eastAsia="en-GB"/>
               </w:rPr>
-              <w:t>Transparent Data Encryption with a service-managed key for SQL Server and Storage Service Encryption for BLOBs using Microsoft-ma</w:t>
+              <w:t>Transparent Data Encryption with a service-managed key for SQL Server and Storage Service Encryption for BLOBs using Microsoft-managed key</w:t>
+            </w:r>
+          </w:p>
+        </w:tc>
+      </w:tr>
+      <w:tr>
+        <w:tc>
+          <w:tcPr>
+            <w:cnfStyle w:val="001000000000" w:firstRow="0" w:lastRow="0" w:firstColumn="1" w:lastColumn="0" w:oddVBand="0" w:evenVBand="0" w:oddHBand="0" w:evenHBand="0" w:firstRowFirstColumn="0" w:firstRowLastColumn="0" w:lastRowFirstColumn="0" w:lastRowLastColumn="0"/>
+            <w:tcW w:w="3359" w:type="dxa"/>
+          </w:tcPr>
+          <w:p>
+            <w:pPr>
+              <w:spacing w:after="0" w:line="240" w:lineRule="auto"/>
+              <w:rPr>
+                <w:rFonts w:ascii="Segoe UI" w:eastAsia="Times New Roman" w:hAnsi="Segoe UI" w:cs="Arial"/>
+                <w:sz w:val="18"/>
+                <w:szCs w:val="18"/>
+                <w:lang w:val="en-GB" w:eastAsia="en-GB"/>
+              </w:rPr>
+            </w:pPr>
+            <w:r>
+              <w:rPr>
+                <w:rFonts w:ascii="Segoe UI" w:eastAsia="Times New Roman" w:hAnsi="Segoe UI" w:cs="Arial"/>
+                <w:sz w:val="18"/>
+                <w:szCs w:val="18"/>
+                <w:lang w:val="en-GB" w:eastAsia="en-GB"/>
+              </w:rPr>
+              <w:t>Authentication Solution</w:t>
+            </w:r>
+          </w:p>
+        </w:tc>
+        <w:tc>
+          <w:tcPr>
+            <w:tcW w:w="6496" w:type="dxa"/>
+          </w:tcPr>
+          <w:p>
+            <w:pPr>
+              <w:spacing w:after="0" w:line="240" w:lineRule="auto"/>
+              <w:cnfStyle w:val="000000000000" w:firstRow="0" w:lastRow="0" w:firstColumn="0" w:lastColumn="0" w:oddVBand="0" w:evenVBand="0" w:oddHBand="0" w:evenHBand="0" w:firstRowFirstColumn="0" w:firstRowLastColumn="0" w:lastRowFirstColumn="0" w:lastRowLastColumn="0"/>
+              <w:rPr>
+                <w:rFonts w:ascii="Segoe UI" w:eastAsia="Times New Roman" w:hAnsi="Segoe UI" w:cs="Arial"/>
+                <w:sz w:val="18"/>
+                <w:szCs w:val="18"/>
+                <w:lang w:val="en-GB" w:eastAsia="en-GB"/>
+              </w:rPr>
+            </w:pPr>
+            <w:r>
+              <w:rPr>
+                <w:rFonts w:ascii="Segoe UI" w:eastAsia="Times New Roman" w:hAnsi="Segoe UI" w:cs="Arial"/>
+                <w:sz w:val="18"/>
+                <w:szCs w:val="18"/>
+                <w:lang w:val="en-GB" w:eastAsia="en-GB"/>
+              </w:rPr>
+              <w:t>Bespoke identity management.</w:t>
+            </w:r>
+          </w:p>
+        </w:tc>
+      </w:tr>
+      <w:tr>
+        <w:tc>
+          <w:tcPr>
+            <w:cnfStyle w:val="001000000000" w:firstRow="0" w:lastRow="0" w:firstColumn="1" w:lastColumn="0" w:oddVBand="0" w:evenVBand="0" w:oddHBand="0" w:evenHBand="0" w:firstRowFirstColumn="0" w:firstRowLastColumn="0" w:lastRowFirstColumn="0" w:lastRowLastColumn="0"/>
+            <w:tcW w:w="3359" w:type="dxa"/>
+          </w:tcPr>
+          <w:p>
+            <w:pPr>
+              <w:spacing w:after="0" w:line="240" w:lineRule="auto"/>
+              <w:rPr>
+                <w:rFonts w:ascii="Segoe UI" w:eastAsia="Times New Roman" w:hAnsi="Segoe UI" w:cs="Arial"/>
+                <w:sz w:val="18"/>
+                <w:szCs w:val="18"/>
+                <w:lang w:val="en-GB" w:eastAsia="en-GB"/>
+              </w:rPr>
+            </w:pPr>
+            <w:r>
+              <w:rPr>
+                <w:rFonts w:ascii="Segoe UI" w:eastAsia="Times New Roman" w:hAnsi="Segoe UI" w:cs="Arial"/>
+                <w:sz w:val="18"/>
+                <w:szCs w:val="18"/>
+                <w:lang w:val="en-GB" w:eastAsia="en-GB"/>
+              </w:rPr>
+              <w:t>Authentication Protocol</w:t>
+            </w:r>
+          </w:p>
+        </w:tc>
+        <w:tc>
+          <w:tcPr>
+            <w:tcW w:w="6496" w:type="dxa"/>
+          </w:tcPr>
+          <w:p>
+            <w:pPr>
+              <w:spacing w:after="0" w:line="240" w:lineRule="auto"/>
+              <w:cnfStyle w:val="000000000000" w:firstRow="0" w:lastRow="0" w:firstColumn="0" w:lastColumn="0" w:oddVBand="0" w:evenVBand="0" w:oddHBand="0" w:evenHBand="0" w:firstRowFirstColumn="0" w:firstRowLastColumn="0" w:lastRowFirstColumn="0" w:lastRowLastColumn="0"/>
+              <w:rPr>
+                <w:rFonts w:ascii="Segoe UI" w:eastAsia="Times New Roman" w:hAnsi="Segoe UI" w:cs="Arial"/>
+                <w:sz w:val="18"/>
+                <w:szCs w:val="18"/>
+                <w:lang w:val="en-GB" w:eastAsia="en-GB"/>
+              </w:rPr>
+            </w:pPr>
+            <w:r>
+              <w:rPr>
+                <w:rFonts w:ascii="Segoe UI" w:eastAsia="Times New Roman" w:hAnsi="Segoe UI" w:cs="Arial"/>
+                <w:sz w:val="18"/>
+                <w:szCs w:val="18"/>
+                <w:lang w:val="en-GB" w:eastAsia="en-GB"/>
+              </w:rPr>
+              <w:t>OpenID Connect</w:t>
+            </w:r>
+          </w:p>
+        </w:tc>
+      </w:tr>
+      <w:tr>
+        <w:tc>
+          <w:tcPr>
+            <w:cnfStyle w:val="001000000000" w:firstRow="0" w:lastRow="0" w:firstColumn="1" w:lastColumn="0" w:oddVBand="0" w:evenVBand="0" w:oddHBand="0" w:evenHBand="0" w:firstRowFirstColumn="0" w:firstRowLastColumn="0" w:lastRowFirstColumn="0" w:lastRowLastColumn="0"/>
+            <w:tcW w:w="3359" w:type="dxa"/>
+          </w:tcPr>
+          <w:p>
+            <w:pPr>
+              <w:spacing w:after="0" w:line="240" w:lineRule="auto"/>
+              <w:rPr>
+                <w:rFonts w:ascii="Segoe UI" w:eastAsia="Times New Roman" w:hAnsi="Segoe UI" w:cs="Arial"/>
+                <w:sz w:val="18"/>
+                <w:szCs w:val="18"/>
+                <w:lang w:val="en-GB" w:eastAsia="en-GB"/>
+              </w:rPr>
+            </w:pPr>
+            <w:r>
+              <w:rPr>
+                <w:rFonts w:ascii="Segoe UI" w:eastAsia="Times New Roman" w:hAnsi="Segoe UI" w:cs="Arial"/>
+                <w:sz w:val="18"/>
+                <w:szCs w:val="18"/>
+                <w:lang w:val="en-GB" w:eastAsia="en-GB"/>
+              </w:rPr>
+              <w:t>Two-Factor Authentication</w:t>
+            </w:r>
+          </w:p>
+        </w:tc>
+        <w:tc>
+          <w:tcPr>
+            <w:tcW w:w="6496" w:type="dxa"/>
+          </w:tcPr>
+          <w:p>
+            <w:pPr>
+              <w:spacing w:after="0" w:line="240" w:lineRule="auto"/>
+              <w:cnfStyle w:val="000000000000" w:firstRow="0" w:lastRow="0" w:firstColumn="0" w:lastColumn="0" w:oddVBand="0" w:evenVBand="0" w:oddHBand="0" w:evenHBand="0" w:firstRowFirstColumn="0" w:firstRowLastColumn="0" w:lastRowFirstColumn="0" w:lastRowLastColumn="0"/>
+              <w:rPr>
+                <w:rFonts w:ascii="Segoe UI" w:eastAsia="Times New Roman" w:hAnsi="Segoe UI" w:cs="Arial"/>
+                <w:sz w:val="18"/>
+                <w:szCs w:val="18"/>
+                <w:lang w:val="en-GB" w:eastAsia="en-GB"/>
+              </w:rPr>
+            </w:pPr>
+            <w:r>
+              <w:rPr>
+                <w:rFonts w:ascii="Segoe UI" w:eastAsia="Times New Roman" w:hAnsi="Segoe UI" w:cs="Arial"/>
+                <w:sz w:val="18"/>
+                <w:szCs w:val="18"/>
+                <w:lang w:val="en-GB" w:eastAsia="en-GB"/>
+              </w:rPr>
+              <w:t>T</w:t>
+            </w:r>
+            <w:r>
+              <w:rPr>
+                <w:rFonts w:ascii="Segoe UI" w:eastAsia="Times New Roman" w:hAnsi="Segoe UI" w:cs="Arial"/>
+                <w:sz w:val="18"/>
+                <w:szCs w:val="18"/>
+                <w:lang w:val="en-GB" w:eastAsia="en-GB"/>
+              </w:rPr>
+              <w:t>ime-based One-Time Password algorithm (TOTP)</w:t>
+            </w:r>
+          </w:p>
+        </w:tc>
+      </w:tr>
+      <w:tr>
+        <w:tc>
+          <w:tcPr>
+            <w:cnfStyle w:val="001000000000" w:firstRow="0" w:lastRow="0" w:firstColumn="1" w:lastColumn="0" w:oddVBand="0" w:evenVBand="0" w:oddHBand="0" w:evenHBand="0" w:firstRowFirstColumn="0" w:firstRowLastColumn="0" w:lastRowFirstColumn="0" w:lastRowLastColumn="0"/>
+            <w:tcW w:w="3359" w:type="dxa"/>
+          </w:tcPr>
+          <w:p>
+            <w:pPr>
+              <w:spacing w:after="0" w:line="240" w:lineRule="auto"/>
+              <w:rPr>
+                <w:rFonts w:ascii="Segoe UI" w:eastAsia="Times New Roman" w:hAnsi="Segoe UI" w:cs="Arial"/>
+                <w:sz w:val="18"/>
+                <w:szCs w:val="18"/>
+                <w:lang w:val="en-GB" w:eastAsia="en-GB"/>
+              </w:rPr>
+            </w:pPr>
+            <w:r>
+              <w:rPr>
+                <w:rFonts w:ascii="Segoe UI" w:eastAsia="Times New Roman" w:hAnsi="Segoe UI" w:cs="Arial"/>
+                <w:sz w:val="18"/>
+                <w:szCs w:val="18"/>
+                <w:lang w:val="en-GB" w:eastAsia="en-GB"/>
+              </w:rPr>
+              <w:t xml:space="preserve">Identity </w:t>
+            </w:r>
+            <w:r>
+              <w:rPr>
+                <w:rFonts w:ascii="Segoe UI" w:eastAsia="Times New Roman" w:hAnsi="Segoe UI" w:cs="Arial"/>
+                <w:sz w:val="18"/>
+                <w:szCs w:val="18"/>
+                <w:lang w:val="en-GB" w:eastAsia="en-GB"/>
+              </w:rPr>
+              <w:t xml:space="preserve">Federation </w:t>
+            </w:r>
+            <w:r>
+              <w:rPr>
+                <w:rFonts w:ascii="Segoe UI" w:eastAsia="Times New Roman" w:hAnsi="Segoe UI" w:cs="Arial"/>
+                <w:sz w:val="18"/>
+                <w:szCs w:val="18"/>
+                <w:lang w:val="en-GB" w:eastAsia="en-GB"/>
+              </w:rPr>
+              <w:t>/ SSO</w:t>
             </w:r>
             <w:bookmarkStart w:id="0" w:name="_GoBack"/>
             <w:bookmarkEnd w:id="0"/>
-            <w:r>
-              <w:rPr>
-                <w:rFonts w:ascii="Segoe UI" w:eastAsia="Times New Roman" w:hAnsi="Segoe UI" w:cs="Arial"/>
-                <w:sz w:val="18"/>
-                <w:szCs w:val="18"/>
-                <w:lang w:val="en-GB" w:eastAsia="en-GB"/>
-              </w:rPr>
-              <w:t>naged key</w:t>
-            </w:r>
-          </w:p>
-        </w:tc>
-      </w:tr>
-      <w:tr>
-        <w:tc>
-          <w:tcPr>
-            <w:cnfStyle w:val="001000000000" w:firstRow="0" w:lastRow="0" w:firstColumn="1" w:lastColumn="0" w:oddVBand="0" w:evenVBand="0" w:oddHBand="0" w:evenHBand="0" w:firstRowFirstColumn="0" w:firstRowLastColumn="0" w:lastRowFirstColumn="0" w:lastRowLastColumn="0"/>
-            <w:tcW w:w="3359" w:type="dxa"/>
-          </w:tcPr>
-          <w:p>
-            <w:pPr>
-              <w:spacing w:after="0" w:line="240" w:lineRule="auto"/>
-              <w:rPr>
-                <w:rFonts w:ascii="Segoe UI" w:eastAsia="Times New Roman" w:hAnsi="Segoe UI" w:cs="Arial"/>
-                <w:sz w:val="18"/>
-                <w:szCs w:val="18"/>
-                <w:lang w:val="en-GB" w:eastAsia="en-GB"/>
-              </w:rPr>
-            </w:pPr>
-            <w:r>
-              <w:rPr>
-                <w:rFonts w:ascii="Segoe UI" w:eastAsia="Times New Roman" w:hAnsi="Segoe UI" w:cs="Arial"/>
-                <w:sz w:val="18"/>
-                <w:szCs w:val="18"/>
-                <w:lang w:val="en-GB" w:eastAsia="en-GB"/>
-              </w:rPr>
-              <w:t>Authentication Solution</w:t>
-            </w:r>
           </w:p>
         </w:tc>
         <w:tc>
@@ -1017,187 +1137,7 @@
                 <w:szCs w:val="18"/>
                 <w:lang w:val="en-GB" w:eastAsia="en-GB"/>
               </w:rPr>
-              <w:t>Bespoke identity management.</w:t>
-            </w:r>
-          </w:p>
-        </w:tc>
-      </w:tr>
-      <w:tr>
-        <w:tc>
-          <w:tcPr>
-            <w:cnfStyle w:val="001000000000" w:firstRow="0" w:lastRow="0" w:firstColumn="1" w:lastColumn="0" w:oddVBand="0" w:evenVBand="0" w:oddHBand="0" w:evenHBand="0" w:firstRowFirstColumn="0" w:firstRowLastColumn="0" w:lastRowFirstColumn="0" w:lastRowLastColumn="0"/>
-            <w:tcW w:w="3359" w:type="dxa"/>
-          </w:tcPr>
-          <w:p>
-            <w:pPr>
-              <w:spacing w:after="0" w:line="240" w:lineRule="auto"/>
-              <w:rPr>
-                <w:rFonts w:ascii="Segoe UI" w:eastAsia="Times New Roman" w:hAnsi="Segoe UI" w:cs="Arial"/>
-                <w:sz w:val="18"/>
-                <w:szCs w:val="18"/>
-                <w:lang w:val="en-GB" w:eastAsia="en-GB"/>
-              </w:rPr>
-            </w:pPr>
-            <w:r>
-              <w:rPr>
-                <w:rFonts w:ascii="Segoe UI" w:eastAsia="Times New Roman" w:hAnsi="Segoe UI" w:cs="Arial"/>
-                <w:sz w:val="18"/>
-                <w:szCs w:val="18"/>
-                <w:lang w:val="en-GB" w:eastAsia="en-GB"/>
-              </w:rPr>
-              <w:t>Authentication Protocol</w:t>
-            </w:r>
-          </w:p>
-        </w:tc>
-        <w:tc>
-          <w:tcPr>
-            <w:tcW w:w="6496" w:type="dxa"/>
-          </w:tcPr>
-          <w:p>
-            <w:pPr>
-              <w:spacing w:after="0" w:line="240" w:lineRule="auto"/>
-              <w:cnfStyle w:val="000000000000" w:firstRow="0" w:lastRow="0" w:firstColumn="0" w:lastColumn="0" w:oddVBand="0" w:evenVBand="0" w:oddHBand="0" w:evenHBand="0" w:firstRowFirstColumn="0" w:firstRowLastColumn="0" w:lastRowFirstColumn="0" w:lastRowLastColumn="0"/>
-              <w:rPr>
-                <w:rFonts w:ascii="Segoe UI" w:eastAsia="Times New Roman" w:hAnsi="Segoe UI" w:cs="Arial"/>
-                <w:sz w:val="18"/>
-                <w:szCs w:val="18"/>
-                <w:lang w:val="en-GB" w:eastAsia="en-GB"/>
-              </w:rPr>
-            </w:pPr>
-            <w:r>
-              <w:rPr>
-                <w:rFonts w:ascii="Segoe UI" w:eastAsia="Times New Roman" w:hAnsi="Segoe UI" w:cs="Arial"/>
-                <w:sz w:val="18"/>
-                <w:szCs w:val="18"/>
-                <w:lang w:val="en-GB" w:eastAsia="en-GB"/>
-              </w:rPr>
-              <w:t>OpenID Connect</w:t>
-            </w:r>
-          </w:p>
-        </w:tc>
-      </w:tr>
-      <w:tr>
-        <w:tc>
-          <w:tcPr>
-            <w:cnfStyle w:val="001000000000" w:firstRow="0" w:lastRow="0" w:firstColumn="1" w:lastColumn="0" w:oddVBand="0" w:evenVBand="0" w:oddHBand="0" w:evenHBand="0" w:firstRowFirstColumn="0" w:firstRowLastColumn="0" w:lastRowFirstColumn="0" w:lastRowLastColumn="0"/>
-            <w:tcW w:w="3359" w:type="dxa"/>
-          </w:tcPr>
-          <w:p>
-            <w:pPr>
-              <w:spacing w:after="0" w:line="240" w:lineRule="auto"/>
-              <w:rPr>
-                <w:rFonts w:ascii="Segoe UI" w:eastAsia="Times New Roman" w:hAnsi="Segoe UI" w:cs="Arial"/>
-                <w:sz w:val="18"/>
-                <w:szCs w:val="18"/>
-                <w:lang w:val="en-GB" w:eastAsia="en-GB"/>
-              </w:rPr>
-            </w:pPr>
-            <w:r>
-              <w:rPr>
-                <w:rFonts w:ascii="Segoe UI" w:eastAsia="Times New Roman" w:hAnsi="Segoe UI" w:cs="Arial"/>
-                <w:sz w:val="18"/>
-                <w:szCs w:val="18"/>
-                <w:lang w:val="en-GB" w:eastAsia="en-GB"/>
-              </w:rPr>
-              <w:t>Two-Factor Authentication</w:t>
-            </w:r>
-          </w:p>
-        </w:tc>
-        <w:tc>
-          <w:tcPr>
-            <w:tcW w:w="6496" w:type="dxa"/>
-          </w:tcPr>
-          <w:p>
-            <w:pPr>
-              <w:spacing w:after="0" w:line="240" w:lineRule="auto"/>
-              <w:cnfStyle w:val="000000000000" w:firstRow="0" w:lastRow="0" w:firstColumn="0" w:lastColumn="0" w:oddVBand="0" w:evenVBand="0" w:oddHBand="0" w:evenHBand="0" w:firstRowFirstColumn="0" w:firstRowLastColumn="0" w:lastRowFirstColumn="0" w:lastRowLastColumn="0"/>
-              <w:rPr>
-                <w:rFonts w:ascii="Segoe UI" w:eastAsia="Times New Roman" w:hAnsi="Segoe UI" w:cs="Arial"/>
-                <w:sz w:val="18"/>
-                <w:szCs w:val="18"/>
-                <w:lang w:val="en-GB" w:eastAsia="en-GB"/>
-              </w:rPr>
-            </w:pPr>
-            <w:r>
-              <w:rPr>
-                <w:rFonts w:ascii="Segoe UI" w:eastAsia="Times New Roman" w:hAnsi="Segoe UI" w:cs="Arial"/>
-                <w:sz w:val="18"/>
-                <w:szCs w:val="18"/>
-                <w:lang w:val="en-GB" w:eastAsia="en-GB"/>
-              </w:rPr>
-              <w:t>T</w:t>
-            </w:r>
-            <w:r>
-              <w:rPr>
-                <w:rFonts w:ascii="Segoe UI" w:eastAsia="Times New Roman" w:hAnsi="Segoe UI" w:cs="Arial"/>
-                <w:sz w:val="18"/>
-                <w:szCs w:val="18"/>
-                <w:lang w:val="en-GB" w:eastAsia="en-GB"/>
-              </w:rPr>
-              <w:t>ime-based One-Time Password algorithm (TOTP)</w:t>
-            </w:r>
-          </w:p>
-        </w:tc>
-      </w:tr>
-      <w:tr>
-        <w:tc>
-          <w:tcPr>
-            <w:cnfStyle w:val="001000000000" w:firstRow="0" w:lastRow="0" w:firstColumn="1" w:lastColumn="0" w:oddVBand="0" w:evenVBand="0" w:oddHBand="0" w:evenHBand="0" w:firstRowFirstColumn="0" w:firstRowLastColumn="0" w:lastRowFirstColumn="0" w:lastRowLastColumn="0"/>
-            <w:tcW w:w="3359" w:type="dxa"/>
-          </w:tcPr>
-          <w:p>
-            <w:pPr>
-              <w:spacing w:after="0" w:line="240" w:lineRule="auto"/>
-              <w:rPr>
-                <w:rFonts w:ascii="Segoe UI" w:eastAsia="Times New Roman" w:hAnsi="Segoe UI" w:cs="Arial"/>
-                <w:sz w:val="18"/>
-                <w:szCs w:val="18"/>
-                <w:lang w:val="en-GB" w:eastAsia="en-GB"/>
-              </w:rPr>
-            </w:pPr>
-            <w:r>
-              <w:rPr>
-                <w:rFonts w:ascii="Segoe UI" w:eastAsia="Times New Roman" w:hAnsi="Segoe UI" w:cs="Arial"/>
-                <w:sz w:val="18"/>
-                <w:szCs w:val="18"/>
-                <w:lang w:val="en-GB" w:eastAsia="en-GB"/>
-              </w:rPr>
-              <w:t xml:space="preserve">Identity </w:t>
-            </w:r>
-            <w:r>
-              <w:rPr>
-                <w:rFonts w:ascii="Segoe UI" w:eastAsia="Times New Roman" w:hAnsi="Segoe UI" w:cs="Arial"/>
-                <w:sz w:val="18"/>
-                <w:szCs w:val="18"/>
-                <w:lang w:val="en-GB" w:eastAsia="en-GB"/>
-              </w:rPr>
-              <w:t xml:space="preserve">Federation </w:t>
-            </w:r>
-          </w:p>
-        </w:tc>
-        <w:tc>
-          <w:tcPr>
-            <w:tcW w:w="6496" w:type="dxa"/>
-          </w:tcPr>
-          <w:p>
-            <w:pPr>
-              <w:spacing w:after="0" w:line="240" w:lineRule="auto"/>
-              <w:cnfStyle w:val="000000000000" w:firstRow="0" w:lastRow="0" w:firstColumn="0" w:lastColumn="0" w:oddVBand="0" w:evenVBand="0" w:oddHBand="0" w:evenHBand="0" w:firstRowFirstColumn="0" w:firstRowLastColumn="0" w:lastRowFirstColumn="0" w:lastRowLastColumn="0"/>
-              <w:rPr>
-                <w:rFonts w:ascii="Segoe UI" w:eastAsia="Times New Roman" w:hAnsi="Segoe UI" w:cs="Arial"/>
-                <w:sz w:val="18"/>
-                <w:szCs w:val="18"/>
-                <w:lang w:val="en-GB" w:eastAsia="en-GB"/>
-              </w:rPr>
-            </w:pPr>
-            <w:r>
-              <w:rPr>
-                <w:rFonts w:ascii="Segoe UI" w:eastAsia="Times New Roman" w:hAnsi="Segoe UI" w:cs="Arial"/>
-                <w:sz w:val="18"/>
-                <w:szCs w:val="18"/>
-                <w:lang w:val="en-GB" w:eastAsia="en-GB"/>
-              </w:rPr>
-              <w:t>Not currently supported.</w:t>
+              <w:t>Supported via OpenID Connect</w:t>
             </w:r>
           </w:p>
         </w:tc>
@@ -2788,7 +2728,7 @@
     </w:rPrDefault>
     <w:pPrDefault/>
   </w:docDefaults>
-  <w:latentStyles w:defLockedState="0" w:defUIPriority="99" w:defSemiHidden="0" w:defUnhideWhenUsed="0" w:defQFormat="0" w:count="375">
+  <w:latentStyles w:defLockedState="0" w:defUIPriority="99" w:defSemiHidden="0" w:defUnhideWhenUsed="0" w:defQFormat="0" w:count="377">
     <w:lsdException w:name="Normal" w:uiPriority="0"/>
     <w:lsdException w:name="heading 1" w:uiPriority="9"/>
     <w:lsdException w:name="heading 2" w:semiHidden="1" w:uiPriority="9" w:unhideWhenUsed="1"/>
@@ -2894,7 +2834,6 @@
     <w:lsdException w:name="HTML Sample" w:semiHidden="1" w:unhideWhenUsed="1"/>
     <w:lsdException w:name="HTML Typewriter" w:semiHidden="1" w:unhideWhenUsed="1"/>
     <w:lsdException w:name="HTML Variable" w:semiHidden="1" w:unhideWhenUsed="1"/>
-    <w:lsdException w:name="Normal Table" w:semiHidden="1" w:unhideWhenUsed="1"/>
     <w:lsdException w:name="annotation subject" w:semiHidden="1" w:unhideWhenUsed="1"/>
     <w:lsdException w:name="No List" w:semiHidden="1" w:unhideWhenUsed="1"/>
     <w:lsdException w:name="Outline List 1" w:semiHidden="1" w:unhideWhenUsed="1"/>
@@ -2940,11 +2879,9 @@
     <w:lsdException w:name="Table Subtle 1" w:semiHidden="1" w:unhideWhenUsed="1"/>
     <w:lsdException w:name="Table Subtle 2" w:semiHidden="1" w:unhideWhenUsed="1"/>
     <w:lsdException w:name="Table Web 1" w:semiHidden="1" w:unhideWhenUsed="1"/>
-    <w:lsdException w:name="Table Web 2" w:semiHidden="1" w:unhideWhenUsed="1"/>
     <w:lsdException w:name="Table Web 3" w:semiHidden="1" w:unhideWhenUsed="1"/>
     <w:lsdException w:name="Balloon Text" w:semiHidden="1" w:unhideWhenUsed="1"/>
     <w:lsdException w:name="Table Grid" w:uiPriority="59"/>
-    <w:lsdException w:name="Table Theme" w:semiHidden="1" w:unhideWhenUsed="1"/>
     <w:lsdException w:name="Placeholder Text" w:semiHidden="1"/>
     <w:lsdException w:name="No Spacing" w:uiPriority="1"/>
     <w:lsdException w:name="Light Shading" w:uiPriority="60"/>
@@ -3164,6 +3101,8 @@
     <w:lsdException w:name="Smart Hyperlink" w:semiHidden="1" w:unhideWhenUsed="1"/>
     <w:lsdException w:name="Hashtag" w:semiHidden="1" w:unhideWhenUsed="1"/>
     <w:lsdException w:name="Unresolved Mention" w:semiHidden="1" w:unhideWhenUsed="1"/>
+    <w:lsdException w:name="Smart Link" w:semiHidden="1" w:unhideWhenUsed="1"/>
+    <w:lsdException w:name="Smart Link Error" w:semiHidden="1" w:unhideWhenUsed="1"/>
   </w:latentStyles>
   <w:style w:type="paragraph" w:default="1" w:styleId="Normal">
     <w:name w:val="Normal"/>
@@ -4034,14 +3973,6 @@
 </file>
 
 <file path=customXml/item1.xml><?xml version="1.0" encoding="utf-8"?>
-<p:properties xmlns:p="http://schemas.microsoft.com/office/2006/metadata/properties" xmlns:xsi="http://www.w3.org/2001/XMLSchema-instance" xmlns:pc="http://schemas.microsoft.com/office/infopath/2007/PartnerControls">
-  <documentManagement>
-    <_Version xmlns="http://schemas.microsoft.com/sharepoint/v3/fields" xsi:nil="true"/>
-  </documentManagement>
-</p:properties>
-</file>
-
-<file path=customXml/item2.xml><?xml version="1.0" encoding="utf-8"?>
 <ct:contentTypeSchema xmlns:ct="http://schemas.microsoft.com/office/2006/metadata/contentType" xmlns:ma="http://schemas.microsoft.com/office/2006/metadata/properties/metaAttributes" ct:_="" ma:_="" ma:contentTypeName="Document" ma:contentTypeID="0x010100DB157BD05F2440419AB1FD48A2378BAB" ma:contentTypeVersion="5" ma:contentTypeDescription="Create a new document." ma:contentTypeScope="" ma:versionID="24d9f2d07237264d120e5209cc111244">
   <xsd:schema xmlns:xsd="http://www.w3.org/2001/XMLSchema" xmlns:xs="http://www.w3.org/2001/XMLSchema" xmlns:p="http://schemas.microsoft.com/office/2006/metadata/properties" xmlns:ns2="http://schemas.microsoft.com/sharepoint/v3/fields" targetNamespace="http://schemas.microsoft.com/office/2006/metadata/properties" ma:root="true" ma:fieldsID="ea0a8a0456d8961372683f4f1f16e3ef" ns2:_="">
     <xsd:import namespace="http://schemas.microsoft.com/sharepoint/v3/fields"/>
@@ -4167,6 +4098,14 @@
 </ct:contentTypeSchema>
 </file>
 
+<file path=customXml/item2.xml><?xml version="1.0" encoding="utf-8"?>
+<p:properties xmlns:p="http://schemas.microsoft.com/office/2006/metadata/properties" xmlns:xsi="http://www.w3.org/2001/XMLSchema-instance" xmlns:pc="http://schemas.microsoft.com/office/infopath/2007/PartnerControls">
+  <documentManagement>
+    <_Version xmlns="http://schemas.microsoft.com/sharepoint/v3/fields" xsi:nil="true"/>
+  </documentManagement>
+</p:properties>
+</file>
+
 <file path=customXml/item3.xml><?xml version="1.0" encoding="utf-8"?>
 <?mso-contentType ?>
 <FormTemplates xmlns="http://schemas.microsoft.com/sharepoint/v3/contenttype/forms">
@@ -4181,22 +4120,6 @@
 </file>
 
 <file path=customXml/itemProps1.xml><?xml version="1.0" encoding="utf-8"?>
-<ds:datastoreItem xmlns:ds="http://schemas.openxmlformats.org/officeDocument/2006/customXml" ds:itemID="{42E54EB9-2E45-4D7B-B0ED-8429C539F378}">
-  <ds:schemaRefs>
-    <ds:schemaRef ds:uri="http://schemas.microsoft.com/office/infopath/2007/PartnerControls"/>
-    <ds:schemaRef ds:uri="http://purl.org/dc/elements/1.1/"/>
-    <ds:schemaRef ds:uri="http://schemas.microsoft.com/sharepoint/v3/fields"/>
-    <ds:schemaRef ds:uri="http://purl.org/dc/terms/"/>
-    <ds:schemaRef ds:uri="http://www.w3.org/XML/1998/namespace"/>
-    <ds:schemaRef ds:uri="http://schemas.microsoft.com/office/2006/documentManagement/types"/>
-    <ds:schemaRef ds:uri="http://schemas.microsoft.com/office/2006/metadata/properties"/>
-    <ds:schemaRef ds:uri="http://schemas.openxmlformats.org/package/2006/metadata/core-properties"/>
-    <ds:schemaRef ds:uri="http://purl.org/dc/dcmitype/"/>
-  </ds:schemaRefs>
-</ds:datastoreItem>
-</file>
-
-<file path=customXml/itemProps2.xml><?xml version="1.0" encoding="utf-8"?>
 <ds:datastoreItem xmlns:ds="http://schemas.openxmlformats.org/officeDocument/2006/customXml" ds:itemID="{1FA78F7D-A90C-4669-A8C9-02A133351FF0}">
   <ds:schemaRefs>
     <ds:schemaRef ds:uri="http://schemas.microsoft.com/office/2006/metadata/contentType"/>
@@ -4214,6 +4137,22 @@
 </ds:datastoreItem>
 </file>
 
+<file path=customXml/itemProps2.xml><?xml version="1.0" encoding="utf-8"?>
+<ds:datastoreItem xmlns:ds="http://schemas.openxmlformats.org/officeDocument/2006/customXml" ds:itemID="{42E54EB9-2E45-4D7B-B0ED-8429C539F378}">
+  <ds:schemaRefs>
+    <ds:schemaRef ds:uri="http://purl.org/dc/elements/1.1/"/>
+    <ds:schemaRef ds:uri="http://schemas.microsoft.com/office/2006/metadata/properties"/>
+    <ds:schemaRef ds:uri="http://schemas.microsoft.com/office/infopath/2007/PartnerControls"/>
+    <ds:schemaRef ds:uri="http://purl.org/dc/terms/"/>
+    <ds:schemaRef ds:uri="http://schemas.openxmlformats.org/package/2006/metadata/core-properties"/>
+    <ds:schemaRef ds:uri="http://schemas.microsoft.com/office/2006/documentManagement/types"/>
+    <ds:schemaRef ds:uri="http://schemas.microsoft.com/sharepoint/v3/fields"/>
+    <ds:schemaRef ds:uri="http://www.w3.org/XML/1998/namespace"/>
+    <ds:schemaRef ds:uri="http://purl.org/dc/dcmitype/"/>
+  </ds:schemaRefs>
+</ds:datastoreItem>
+</file>
+
 <file path=customXml/itemProps3.xml><?xml version="1.0" encoding="utf-8"?>
 <ds:datastoreItem xmlns:ds="http://schemas.openxmlformats.org/officeDocument/2006/customXml" ds:itemID="{25D0FBC5-5C65-4D4D-BDA0-ED4220FF7A74}">
   <ds:schemaRefs>
@@ -4223,7 +4162,7 @@
 </file>
 
 <file path=customXml/itemProps4.xml><?xml version="1.0" encoding="utf-8"?>
-<ds:datastoreItem xmlns:ds="http://schemas.openxmlformats.org/officeDocument/2006/customXml" ds:itemID="{F11B6D83-CAD8-46D9-A552-7A55DAEB9D73}">
+<ds:datastoreItem xmlns:ds="http://schemas.openxmlformats.org/officeDocument/2006/customXml" ds:itemID="{DA2FF3EB-0852-4946-9835-3A7D95A60FF5}">
   <ds:schemaRefs>
     <ds:schemaRef ds:uri="http://schemas.openxmlformats.org/officeDocument/2006/bibliography"/>
   </ds:schemaRefs>

</xml_diff>

<commit_message>
Updating Solutions Information Sheet
</commit_message>
<xml_diff>
--- a/sis/SolutionInformationSheet.docx
+++ b/sis/SolutionInformationSheet.docx
@@ -144,6 +144,8 @@
                 <w:lang w:val="en-GB" w:eastAsia="en-GB"/>
               </w:rPr>
             </w:pPr>
+            <w:bookmarkStart w:id="0" w:name="_GoBack"/>
+            <w:bookmarkEnd w:id="0"/>
             <w:r>
               <w:rPr>
                 <w:rFonts w:ascii="Segoe UI" w:eastAsia="Times New Roman" w:hAnsi="Segoe UI" w:cs="Arial"/>
@@ -568,7 +570,47 @@
                 <w:szCs w:val="18"/>
                 <w:lang w:val="en-GB" w:eastAsia="en-GB"/>
               </w:rPr>
-              <w:t xml:space="preserve"> lineage back over three decades, originating with the MANCON solution released in the late 1980’s, through to the Access-based GoC.mdb in the 90’s before making the leap online with GoC.Om and GoC.Pro/GoCCMS in the 2000s. In 2011, GoCompletions was released, which was the immediate predecessor to GoTechnology hub2.</w:t>
+              <w:t xml:space="preserve"> lineage back over three decades, originating with the MANCON solution released in the late 1980’s, through to the Access-based GoC.mdb in the 90’s before making the leap online with </w:t>
+            </w:r>
+            <w:proofErr w:type="spellStart"/>
+            <w:r>
+              <w:rPr>
+                <w:rFonts w:ascii="Segoe UI" w:eastAsia="Times New Roman" w:hAnsi="Segoe UI" w:cs="Arial"/>
+                <w:sz w:val="18"/>
+                <w:szCs w:val="18"/>
+                <w:lang w:val="en-GB" w:eastAsia="en-GB"/>
+              </w:rPr>
+              <w:t>GoC.Om</w:t>
+            </w:r>
+            <w:proofErr w:type="spellEnd"/>
+            <w:r>
+              <w:rPr>
+                <w:rFonts w:ascii="Segoe UI" w:eastAsia="Times New Roman" w:hAnsi="Segoe UI" w:cs="Arial"/>
+                <w:sz w:val="18"/>
+                <w:szCs w:val="18"/>
+                <w:lang w:val="en-GB" w:eastAsia="en-GB"/>
+              </w:rPr>
+              <w:t xml:space="preserve"> and </w:t>
+            </w:r>
+            <w:proofErr w:type="spellStart"/>
+            <w:r>
+              <w:rPr>
+                <w:rFonts w:ascii="Segoe UI" w:eastAsia="Times New Roman" w:hAnsi="Segoe UI" w:cs="Arial"/>
+                <w:sz w:val="18"/>
+                <w:szCs w:val="18"/>
+                <w:lang w:val="en-GB" w:eastAsia="en-GB"/>
+              </w:rPr>
+              <w:t>GoC.Pro</w:t>
+            </w:r>
+            <w:proofErr w:type="spellEnd"/>
+            <w:r>
+              <w:rPr>
+                <w:rFonts w:ascii="Segoe UI" w:eastAsia="Times New Roman" w:hAnsi="Segoe UI" w:cs="Arial"/>
+                <w:sz w:val="18"/>
+                <w:szCs w:val="18"/>
+                <w:lang w:val="en-GB" w:eastAsia="en-GB"/>
+              </w:rPr>
+              <w:t>/GoCCMS in the 2000s. In 2011, GoCompletions was released, which was the immediate predecessor to GoTechnology hub2.</w:t>
             </w:r>
           </w:p>
         </w:tc>
@@ -1111,8 +1153,6 @@
               </w:rPr>
               <w:t>/ SSO</w:t>
             </w:r>
-            <w:bookmarkStart w:id="0" w:name="_GoBack"/>
-            <w:bookmarkEnd w:id="0"/>
           </w:p>
         </w:tc>
         <w:tc>
@@ -1291,7 +1331,7 @@
                 <w:szCs w:val="18"/>
                 <w:lang w:val="en-GB" w:eastAsia="en-GB"/>
               </w:rPr>
-              <w:t>Disaster Recovery</w:t>
+              <w:t>Software Requirements</w:t>
             </w:r>
           </w:p>
         </w:tc>
@@ -1301,32 +1341,32 @@
           </w:tcPr>
           <w:p>
             <w:pPr>
-              <w:spacing w:after="0" w:line="240" w:lineRule="auto"/>
+              <w:pStyle w:val="WoodBody"/>
               <w:cnfStyle w:val="000000000000" w:firstRow="0" w:lastRow="0" w:firstColumn="0" w:lastColumn="0" w:oddVBand="0" w:evenVBand="0" w:oddHBand="0" w:evenHBand="0" w:firstRowFirstColumn="0" w:firstRowLastColumn="0" w:lastRowFirstColumn="0" w:lastRowLastColumn="0"/>
-              <w:rPr>
-                <w:rFonts w:ascii="Segoe UI" w:eastAsia="Times New Roman" w:hAnsi="Segoe UI" w:cs="Arial"/>
-                <w:sz w:val="18"/>
-                <w:szCs w:val="18"/>
-                <w:lang w:val="en-GB" w:eastAsia="en-GB"/>
-              </w:rPr>
-            </w:pPr>
-            <w:r>
-              <w:rPr>
-                <w:rFonts w:ascii="Segoe UI" w:eastAsia="Times New Roman" w:hAnsi="Segoe UI" w:cs="Arial"/>
-                <w:sz w:val="18"/>
-                <w:szCs w:val="18"/>
-                <w:lang w:val="en-GB" w:eastAsia="en-GB"/>
-              </w:rPr>
-              <w:t xml:space="preserve">All solutions are dual-hosted in geographically redundant locations. </w:t>
-            </w:r>
-            <w:r>
-              <w:rPr>
-                <w:rFonts w:ascii="Segoe UI" w:eastAsia="Times New Roman" w:hAnsi="Segoe UI" w:cs="Arial"/>
-                <w:sz w:val="18"/>
-                <w:szCs w:val="18"/>
-                <w:lang w:val="en-GB" w:eastAsia="en-GB"/>
-              </w:rPr>
-              <w:t>RPO and RTO are both 24 hours.</w:t>
+            </w:pPr>
+            <w:r>
+              <w:t>A</w:t>
+            </w:r>
+            <w:r>
+              <w:t>ny modern web browser. Chrome or Firefox recommended.</w:t>
+            </w:r>
+          </w:p>
+          <w:p>
+            <w:pPr>
+              <w:pStyle w:val="WoodBody"/>
+              <w:cnfStyle w:val="000000000000" w:firstRow="0" w:lastRow="0" w:firstColumn="0" w:lastColumn="0" w:oddVBand="0" w:evenVBand="0" w:oddHBand="0" w:evenHBand="0" w:firstRowFirstColumn="0" w:firstRowLastColumn="0" w:lastRowFirstColumn="0" w:lastRowLastColumn="0"/>
+            </w:pPr>
+            <w:r>
+              <w:t>Office software such as Microsoft Office or Open Office to open spreadsheets (and word documents if applicable)</w:t>
+            </w:r>
+          </w:p>
+          <w:p>
+            <w:pPr>
+              <w:pStyle w:val="WoodBody"/>
+              <w:cnfStyle w:val="000000000000" w:firstRow="0" w:lastRow="0" w:firstColumn="0" w:lastColumn="0" w:oddVBand="0" w:evenVBand="0" w:oddHBand="0" w:evenHBand="0" w:firstRowFirstColumn="0" w:firstRowLastColumn="0" w:lastRowFirstColumn="0" w:lastRowLastColumn="0"/>
+            </w:pPr>
+            <w:r>
+              <w:t xml:space="preserve">PDF viewing software to open PDFs. </w:t>
             </w:r>
           </w:p>
         </w:tc>
@@ -1354,7 +1394,7 @@
                 <w:szCs w:val="18"/>
                 <w:lang w:val="en-GB" w:eastAsia="en-GB"/>
               </w:rPr>
-              <w:t>Support Offering</w:t>
+              <w:t>Hardware Requirements</w:t>
             </w:r>
           </w:p>
         </w:tc>
@@ -1364,32 +1404,46 @@
           </w:tcPr>
           <w:p>
             <w:pPr>
-              <w:spacing w:after="0" w:line="240" w:lineRule="auto"/>
+              <w:pStyle w:val="WoodBody"/>
               <w:cnfStyle w:val="000000000000" w:firstRow="0" w:lastRow="0" w:firstColumn="0" w:lastColumn="0" w:oddVBand="0" w:evenVBand="0" w:oddHBand="0" w:evenHBand="0" w:firstRowFirstColumn="0" w:firstRowLastColumn="0" w:lastRowFirstColumn="0" w:lastRowLastColumn="0"/>
-              <w:rPr>
-                <w:rFonts w:ascii="Segoe UI" w:eastAsia="Times New Roman" w:hAnsi="Segoe UI" w:cs="Arial"/>
-                <w:sz w:val="18"/>
-                <w:szCs w:val="18"/>
-                <w:lang w:val="en-GB" w:eastAsia="en-GB"/>
-              </w:rPr>
-            </w:pPr>
-            <w:r>
-              <w:rPr>
-                <w:rFonts w:ascii="Segoe UI" w:eastAsia="Times New Roman" w:hAnsi="Segoe UI" w:cs="Arial"/>
-                <w:sz w:val="18"/>
-                <w:szCs w:val="18"/>
-                <w:lang w:val="en-GB" w:eastAsia="en-GB"/>
-              </w:rPr>
-              <w:t>24x7x365</w:t>
-            </w:r>
-            <w:r>
-              <w:rPr>
-                <w:rFonts w:ascii="Segoe UI" w:eastAsia="Times New Roman" w:hAnsi="Segoe UI" w:cs="Arial"/>
-                <w:sz w:val="18"/>
-                <w:szCs w:val="18"/>
-                <w:lang w:val="en-GB" w:eastAsia="en-GB"/>
-              </w:rPr>
-              <w:t>, by email as standard with emergency telephone support available as required.</w:t>
+            </w:pPr>
+            <w:r>
+              <w:t>There are no special hardware requirements for GoTechnology hub2. Any device (PC, Laptop, mobile, tablet) can access using their web browser.</w:t>
+            </w:r>
+          </w:p>
+          <w:p>
+            <w:pPr>
+              <w:pStyle w:val="WoodBody"/>
+              <w:cnfStyle w:val="000000000000" w:firstRow="0" w:lastRow="0" w:firstColumn="0" w:lastColumn="0" w:oddVBand="0" w:evenVBand="0" w:oddHBand="0" w:evenHBand="0" w:firstRowFirstColumn="0" w:firstRowLastColumn="0" w:lastRowFirstColumn="0" w:lastRowLastColumn="0"/>
+            </w:pPr>
+            <w:r>
+              <w:t>For the mobile application, the requirements are as follows:</w:t>
+            </w:r>
+          </w:p>
+          <w:p>
+            <w:pPr>
+              <w:pStyle w:val="WoodBody"/>
+              <w:numPr>
+                <w:ilvl w:val="0"/>
+                <w:numId w:val="8"/>
+              </w:numPr>
+              <w:cnfStyle w:val="000000000000" w:firstRow="0" w:lastRow="0" w:firstColumn="0" w:lastColumn="0" w:oddVBand="0" w:evenVBand="0" w:oddHBand="0" w:evenHBand="0" w:firstRowFirstColumn="0" w:firstRowLastColumn="0" w:lastRowFirstColumn="0" w:lastRowLastColumn="0"/>
+            </w:pPr>
+            <w:r>
+              <w:t>iOS: v13.3.1 or above.</w:t>
+            </w:r>
+          </w:p>
+          <w:p>
+            <w:pPr>
+              <w:pStyle w:val="WoodBody"/>
+              <w:numPr>
+                <w:ilvl w:val="0"/>
+                <w:numId w:val="8"/>
+              </w:numPr>
+              <w:cnfStyle w:val="000000000000" w:firstRow="0" w:lastRow="0" w:firstColumn="0" w:lastColumn="0" w:oddVBand="0" w:evenVBand="0" w:oddHBand="0" w:evenHBand="0" w:firstRowFirstColumn="0" w:firstRowLastColumn="0" w:lastRowFirstColumn="0" w:lastRowLastColumn="0"/>
+            </w:pPr>
+            <w:r>
+              <w:t>Android: v8.1.0 or above</w:t>
             </w:r>
           </w:p>
         </w:tc>
@@ -1417,6 +1471,163 @@
                 <w:szCs w:val="18"/>
                 <w:lang w:val="en-GB" w:eastAsia="en-GB"/>
               </w:rPr>
+              <w:t>Disaster Recovery</w:t>
+            </w:r>
+          </w:p>
+        </w:tc>
+        <w:tc>
+          <w:tcPr>
+            <w:tcW w:w="6496" w:type="dxa"/>
+          </w:tcPr>
+          <w:p>
+            <w:pPr>
+              <w:spacing w:after="0" w:line="240" w:lineRule="auto"/>
+              <w:cnfStyle w:val="000000000000" w:firstRow="0" w:lastRow="0" w:firstColumn="0" w:lastColumn="0" w:oddVBand="0" w:evenVBand="0" w:oddHBand="0" w:evenHBand="0" w:firstRowFirstColumn="0" w:firstRowLastColumn="0" w:lastRowFirstColumn="0" w:lastRowLastColumn="0"/>
+              <w:rPr>
+                <w:rFonts w:ascii="Segoe UI" w:eastAsia="Times New Roman" w:hAnsi="Segoe UI" w:cs="Arial"/>
+                <w:sz w:val="18"/>
+                <w:szCs w:val="18"/>
+                <w:lang w:val="en-GB" w:eastAsia="en-GB"/>
+              </w:rPr>
+            </w:pPr>
+            <w:r>
+              <w:rPr>
+                <w:rFonts w:ascii="Segoe UI" w:eastAsia="Times New Roman" w:hAnsi="Segoe UI" w:cs="Arial"/>
+                <w:sz w:val="18"/>
+                <w:szCs w:val="18"/>
+                <w:lang w:val="en-GB" w:eastAsia="en-GB"/>
+              </w:rPr>
+              <w:t xml:space="preserve">All solutions are </w:t>
+            </w:r>
+            <w:proofErr w:type="gramStart"/>
+            <w:r>
+              <w:rPr>
+                <w:rFonts w:ascii="Segoe UI" w:eastAsia="Times New Roman" w:hAnsi="Segoe UI" w:cs="Arial"/>
+                <w:sz w:val="18"/>
+                <w:szCs w:val="18"/>
+                <w:lang w:val="en-GB" w:eastAsia="en-GB"/>
+              </w:rPr>
+              <w:t>dual-hosted</w:t>
+            </w:r>
+            <w:proofErr w:type="gramEnd"/>
+            <w:r>
+              <w:rPr>
+                <w:rFonts w:ascii="Segoe UI" w:eastAsia="Times New Roman" w:hAnsi="Segoe UI" w:cs="Arial"/>
+                <w:sz w:val="18"/>
+                <w:szCs w:val="18"/>
+                <w:lang w:val="en-GB" w:eastAsia="en-GB"/>
+              </w:rPr>
+              <w:t xml:space="preserve"> in geographically redundant locations. </w:t>
+            </w:r>
+            <w:r>
+              <w:rPr>
+                <w:rFonts w:ascii="Segoe UI" w:eastAsia="Times New Roman" w:hAnsi="Segoe UI" w:cs="Arial"/>
+                <w:sz w:val="18"/>
+                <w:szCs w:val="18"/>
+                <w:lang w:val="en-GB" w:eastAsia="en-GB"/>
+              </w:rPr>
+              <w:t>RPO and RTO are both 24 hours.</w:t>
+            </w:r>
+          </w:p>
+        </w:tc>
+      </w:tr>
+      <w:tr>
+        <w:tc>
+          <w:tcPr>
+            <w:cnfStyle w:val="001000000000" w:firstRow="0" w:lastRow="0" w:firstColumn="1" w:lastColumn="0" w:oddVBand="0" w:evenVBand="0" w:oddHBand="0" w:evenHBand="0" w:firstRowFirstColumn="0" w:firstRowLastColumn="0" w:lastRowFirstColumn="0" w:lastRowLastColumn="0"/>
+            <w:tcW w:w="3359" w:type="dxa"/>
+          </w:tcPr>
+          <w:p>
+            <w:pPr>
+              <w:spacing w:after="0" w:line="240" w:lineRule="auto"/>
+              <w:rPr>
+                <w:rFonts w:ascii="Segoe UI" w:eastAsia="Times New Roman" w:hAnsi="Segoe UI" w:cs="Arial"/>
+                <w:sz w:val="18"/>
+                <w:szCs w:val="18"/>
+                <w:lang w:val="en-GB" w:eastAsia="en-GB"/>
+              </w:rPr>
+            </w:pPr>
+            <w:r>
+              <w:rPr>
+                <w:rFonts w:ascii="Segoe UI" w:eastAsia="Times New Roman" w:hAnsi="Segoe UI" w:cs="Arial"/>
+                <w:sz w:val="18"/>
+                <w:szCs w:val="18"/>
+                <w:lang w:val="en-GB" w:eastAsia="en-GB"/>
+              </w:rPr>
+              <w:t>Support Offering</w:t>
+            </w:r>
+          </w:p>
+        </w:tc>
+        <w:tc>
+          <w:tcPr>
+            <w:tcW w:w="6496" w:type="dxa"/>
+          </w:tcPr>
+          <w:p>
+            <w:pPr>
+              <w:spacing w:after="0" w:line="240" w:lineRule="auto"/>
+              <w:cnfStyle w:val="000000000000" w:firstRow="0" w:lastRow="0" w:firstColumn="0" w:lastColumn="0" w:oddVBand="0" w:evenVBand="0" w:oddHBand="0" w:evenHBand="0" w:firstRowFirstColumn="0" w:firstRowLastColumn="0" w:lastRowFirstColumn="0" w:lastRowLastColumn="0"/>
+              <w:rPr>
+                <w:rFonts w:ascii="Segoe UI" w:eastAsia="Times New Roman" w:hAnsi="Segoe UI" w:cs="Arial"/>
+                <w:sz w:val="18"/>
+                <w:szCs w:val="18"/>
+                <w:lang w:val="en-GB" w:eastAsia="en-GB"/>
+              </w:rPr>
+            </w:pPr>
+            <w:r>
+              <w:rPr>
+                <w:rFonts w:ascii="Segoe UI" w:eastAsia="Times New Roman" w:hAnsi="Segoe UI" w:cs="Arial"/>
+                <w:sz w:val="18"/>
+                <w:szCs w:val="18"/>
+                <w:lang w:val="en-GB" w:eastAsia="en-GB"/>
+              </w:rPr>
+              <w:t>24x7x365</w:t>
+            </w:r>
+            <w:r>
+              <w:rPr>
+                <w:rFonts w:ascii="Segoe UI" w:eastAsia="Times New Roman" w:hAnsi="Segoe UI" w:cs="Arial"/>
+                <w:sz w:val="18"/>
+                <w:szCs w:val="18"/>
+                <w:lang w:val="en-GB" w:eastAsia="en-GB"/>
+              </w:rPr>
+              <w:t xml:space="preserve">, by email as standard with emergency telephone support available as </w:t>
+            </w:r>
+            <w:r>
+              <w:rPr>
+                <w:rFonts w:ascii="Segoe UI" w:eastAsia="Times New Roman" w:hAnsi="Segoe UI" w:cs="Arial"/>
+                <w:sz w:val="18"/>
+                <w:szCs w:val="18"/>
+                <w:lang w:val="en-GB" w:eastAsia="en-GB"/>
+              </w:rPr>
+              <w:lastRenderedPageBreak/>
+              <w:t>required.</w:t>
+            </w:r>
+          </w:p>
+        </w:tc>
+      </w:tr>
+      <w:tr>
+        <w:tc>
+          <w:tcPr>
+            <w:cnfStyle w:val="001000000000" w:firstRow="0" w:lastRow="0" w:firstColumn="1" w:lastColumn="0" w:oddVBand="0" w:evenVBand="0" w:oddHBand="0" w:evenHBand="0" w:firstRowFirstColumn="0" w:firstRowLastColumn="0" w:lastRowFirstColumn="0" w:lastRowLastColumn="0"/>
+            <w:tcW w:w="3359" w:type="dxa"/>
+          </w:tcPr>
+          <w:p>
+            <w:pPr>
+              <w:spacing w:after="0" w:line="240" w:lineRule="auto"/>
+              <w:rPr>
+                <w:rFonts w:ascii="Segoe UI" w:eastAsia="Times New Roman" w:hAnsi="Segoe UI" w:cs="Arial"/>
+                <w:sz w:val="18"/>
+                <w:szCs w:val="18"/>
+                <w:lang w:val="en-GB" w:eastAsia="en-GB"/>
+              </w:rPr>
+            </w:pPr>
+            <w:r>
+              <w:rPr>
+                <w:rFonts w:ascii="Segoe UI" w:eastAsia="Times New Roman" w:hAnsi="Segoe UI" w:cs="Arial"/>
+                <w:sz w:val="18"/>
+                <w:szCs w:val="18"/>
+                <w:lang w:val="en-GB" w:eastAsia="en-GB"/>
+              </w:rPr>
+              <w:lastRenderedPageBreak/>
               <w:t>Uptime</w:t>
             </w:r>
           </w:p>
@@ -2095,6 +2306,230 @@
 <file path=word/numbering.xml><?xml version="1.0" encoding="utf-8"?>
 <w:numbering xmlns:wpc="http://schemas.microsoft.com/office/word/2010/wordprocessingCanvas" xmlns:cx="http://schemas.microsoft.com/office/drawing/2014/chartex" xmlns:cx1="http://schemas.microsoft.com/office/drawing/2015/9/8/chartex" xmlns:cx2="http://schemas.microsoft.com/office/drawing/2015/10/21/chartex" xmlns:cx3="http://schemas.microsoft.com/office/drawing/2016/5/9/chartex" xmlns:cx4="http://schemas.microsoft.com/office/drawing/2016/5/10/chartex" xmlns:cx5="http://schemas.microsoft.com/office/drawing/2016/5/11/chartex" xmlns:cx6="http://schemas.microsoft.com/office/drawing/2016/5/12/chartex" xmlns:cx7="http://schemas.microsoft.com/office/drawing/2016/5/13/chartex" xmlns:cx8="http://schemas.microsoft.com/office/drawing/2016/5/14/chartex" xmlns:mc="http://schemas.openxmlformats.org/markup-compatibility/2006" xmlns:aink="http://schemas.microsoft.com/office/drawing/2016/ink" xmlns:am3d="http://schemas.microsoft.com/office/drawing/2017/model3d" xmlns:o="urn:schemas-microsoft-com:office:office" xmlns:r="http://schemas.openxmlformats.org/officeDocument/2006/relationships" xmlns:m="http://schemas.openxmlformats.org/officeDocument/2006/math" xmlns:v="urn:schemas-microsoft-com:vml" xmlns:wp14="http://schemas.microsoft.com/office/word/2010/wordprocessingDrawing" xmlns:wp="http://schemas.openxmlformats.org/drawingml/2006/wordprocessingDrawing" xmlns:w10="urn:schemas-microsoft-com:office:word" xmlns:w="http://schemas.openxmlformats.org/wordprocessingml/2006/main" xmlns:w14="http://schemas.microsoft.com/office/word/2010/wordml" xmlns:w15="http://schemas.microsoft.com/office/word/2012/wordml" xmlns:w16cid="http://schemas.microsoft.com/office/word/2016/wordml/cid" xmlns:w16se="http://schemas.microsoft.com/office/word/2015/wordml/symex" xmlns:wpg="http://schemas.microsoft.com/office/word/2010/wordprocessingGroup" xmlns:wpi="http://schemas.microsoft.com/office/word/2010/wordprocessingInk" xmlns:wne="http://schemas.microsoft.com/office/word/2006/wordml" xmlns:wps="http://schemas.microsoft.com/office/word/2010/wordprocessingShape" mc:Ignorable="w14 w15 w16se w16cid wp14">
   <w:abstractNum w:abstractNumId="0" w15:restartNumberingAfterBreak="0">
+    <w:nsid w:val="02F77D41"/>
+    <w:multiLevelType w:val="hybridMultilevel"/>
+    <w:tmpl w:val="0F50AEDC"/>
+    <w:lvl w:ilvl="0" w:tplc="B9825B18">
+      <w:numFmt w:val="bullet"/>
+      <w:lvlText w:val=""/>
+      <w:lvlJc w:val="left"/>
+      <w:pPr>
+        <w:ind w:left="720" w:hanging="360"/>
+      </w:pPr>
+      <w:rPr>
+        <w:rFonts w:ascii="Symbol" w:eastAsia="Times New Roman" w:hAnsi="Symbol" w:cs="Tahoma" w:hint="default"/>
+      </w:rPr>
+    </w:lvl>
+    <w:lvl w:ilvl="1" w:tplc="08090003" w:tentative="1">
+      <w:start w:val="1"/>
+      <w:numFmt w:val="bullet"/>
+      <w:lvlText w:val="o"/>
+      <w:lvlJc w:val="left"/>
+      <w:pPr>
+        <w:ind w:left="1440" w:hanging="360"/>
+      </w:pPr>
+      <w:rPr>
+        <w:rFonts w:ascii="Courier New" w:hAnsi="Courier New" w:cs="Courier New" w:hint="default"/>
+      </w:rPr>
+    </w:lvl>
+    <w:lvl w:ilvl="2" w:tplc="08090005" w:tentative="1">
+      <w:start w:val="1"/>
+      <w:numFmt w:val="bullet"/>
+      <w:lvlText w:val=""/>
+      <w:lvlJc w:val="left"/>
+      <w:pPr>
+        <w:ind w:left="2160" w:hanging="360"/>
+      </w:pPr>
+      <w:rPr>
+        <w:rFonts w:ascii="Wingdings" w:hAnsi="Wingdings" w:hint="default"/>
+      </w:rPr>
+    </w:lvl>
+    <w:lvl w:ilvl="3" w:tplc="08090001" w:tentative="1">
+      <w:start w:val="1"/>
+      <w:numFmt w:val="bullet"/>
+      <w:lvlText w:val=""/>
+      <w:lvlJc w:val="left"/>
+      <w:pPr>
+        <w:ind w:left="2880" w:hanging="360"/>
+      </w:pPr>
+      <w:rPr>
+        <w:rFonts w:ascii="Symbol" w:hAnsi="Symbol" w:hint="default"/>
+      </w:rPr>
+    </w:lvl>
+    <w:lvl w:ilvl="4" w:tplc="08090003" w:tentative="1">
+      <w:start w:val="1"/>
+      <w:numFmt w:val="bullet"/>
+      <w:lvlText w:val="o"/>
+      <w:lvlJc w:val="left"/>
+      <w:pPr>
+        <w:ind w:left="3600" w:hanging="360"/>
+      </w:pPr>
+      <w:rPr>
+        <w:rFonts w:ascii="Courier New" w:hAnsi="Courier New" w:cs="Courier New" w:hint="default"/>
+      </w:rPr>
+    </w:lvl>
+    <w:lvl w:ilvl="5" w:tplc="08090005" w:tentative="1">
+      <w:start w:val="1"/>
+      <w:numFmt w:val="bullet"/>
+      <w:lvlText w:val=""/>
+      <w:lvlJc w:val="left"/>
+      <w:pPr>
+        <w:ind w:left="4320" w:hanging="360"/>
+      </w:pPr>
+      <w:rPr>
+        <w:rFonts w:ascii="Wingdings" w:hAnsi="Wingdings" w:hint="default"/>
+      </w:rPr>
+    </w:lvl>
+    <w:lvl w:ilvl="6" w:tplc="08090001" w:tentative="1">
+      <w:start w:val="1"/>
+      <w:numFmt w:val="bullet"/>
+      <w:lvlText w:val=""/>
+      <w:lvlJc w:val="left"/>
+      <w:pPr>
+        <w:ind w:left="5040" w:hanging="360"/>
+      </w:pPr>
+      <w:rPr>
+        <w:rFonts w:ascii="Symbol" w:hAnsi="Symbol" w:hint="default"/>
+      </w:rPr>
+    </w:lvl>
+    <w:lvl w:ilvl="7" w:tplc="08090003" w:tentative="1">
+      <w:start w:val="1"/>
+      <w:numFmt w:val="bullet"/>
+      <w:lvlText w:val="o"/>
+      <w:lvlJc w:val="left"/>
+      <w:pPr>
+        <w:ind w:left="5760" w:hanging="360"/>
+      </w:pPr>
+      <w:rPr>
+        <w:rFonts w:ascii="Courier New" w:hAnsi="Courier New" w:cs="Courier New" w:hint="default"/>
+      </w:rPr>
+    </w:lvl>
+    <w:lvl w:ilvl="8" w:tplc="08090005" w:tentative="1">
+      <w:start w:val="1"/>
+      <w:numFmt w:val="bullet"/>
+      <w:lvlText w:val=""/>
+      <w:lvlJc w:val="left"/>
+      <w:pPr>
+        <w:ind w:left="6480" w:hanging="360"/>
+      </w:pPr>
+      <w:rPr>
+        <w:rFonts w:ascii="Wingdings" w:hAnsi="Wingdings" w:hint="default"/>
+      </w:rPr>
+    </w:lvl>
+  </w:abstractNum>
+  <w:abstractNum w:abstractNumId="1" w15:restartNumberingAfterBreak="0">
+    <w:nsid w:val="29903840"/>
+    <w:multiLevelType w:val="hybridMultilevel"/>
+    <w:tmpl w:val="14AA35F0"/>
+    <w:lvl w:ilvl="0" w:tplc="2ADC8FC6">
+      <w:numFmt w:val="bullet"/>
+      <w:lvlText w:val=""/>
+      <w:lvlJc w:val="left"/>
+      <w:pPr>
+        <w:ind w:left="720" w:hanging="360"/>
+      </w:pPr>
+      <w:rPr>
+        <w:rFonts w:ascii="Symbol" w:eastAsia="Times New Roman" w:hAnsi="Symbol" w:cs="Tahoma" w:hint="default"/>
+      </w:rPr>
+    </w:lvl>
+    <w:lvl w:ilvl="1" w:tplc="08090003" w:tentative="1">
+      <w:start w:val="1"/>
+      <w:numFmt w:val="bullet"/>
+      <w:lvlText w:val="o"/>
+      <w:lvlJc w:val="left"/>
+      <w:pPr>
+        <w:ind w:left="1440" w:hanging="360"/>
+      </w:pPr>
+      <w:rPr>
+        <w:rFonts w:ascii="Courier New" w:hAnsi="Courier New" w:cs="Courier New" w:hint="default"/>
+      </w:rPr>
+    </w:lvl>
+    <w:lvl w:ilvl="2" w:tplc="08090005" w:tentative="1">
+      <w:start w:val="1"/>
+      <w:numFmt w:val="bullet"/>
+      <w:lvlText w:val=""/>
+      <w:lvlJc w:val="left"/>
+      <w:pPr>
+        <w:ind w:left="2160" w:hanging="360"/>
+      </w:pPr>
+      <w:rPr>
+        <w:rFonts w:ascii="Wingdings" w:hAnsi="Wingdings" w:hint="default"/>
+      </w:rPr>
+    </w:lvl>
+    <w:lvl w:ilvl="3" w:tplc="08090001" w:tentative="1">
+      <w:start w:val="1"/>
+      <w:numFmt w:val="bullet"/>
+      <w:lvlText w:val=""/>
+      <w:lvlJc w:val="left"/>
+      <w:pPr>
+        <w:ind w:left="2880" w:hanging="360"/>
+      </w:pPr>
+      <w:rPr>
+        <w:rFonts w:ascii="Symbol" w:hAnsi="Symbol" w:hint="default"/>
+      </w:rPr>
+    </w:lvl>
+    <w:lvl w:ilvl="4" w:tplc="08090003" w:tentative="1">
+      <w:start w:val="1"/>
+      <w:numFmt w:val="bullet"/>
+      <w:lvlText w:val="o"/>
+      <w:lvlJc w:val="left"/>
+      <w:pPr>
+        <w:ind w:left="3600" w:hanging="360"/>
+      </w:pPr>
+      <w:rPr>
+        <w:rFonts w:ascii="Courier New" w:hAnsi="Courier New" w:cs="Courier New" w:hint="default"/>
+      </w:rPr>
+    </w:lvl>
+    <w:lvl w:ilvl="5" w:tplc="08090005" w:tentative="1">
+      <w:start w:val="1"/>
+      <w:numFmt w:val="bullet"/>
+      <w:lvlText w:val=""/>
+      <w:lvlJc w:val="left"/>
+      <w:pPr>
+        <w:ind w:left="4320" w:hanging="360"/>
+      </w:pPr>
+      <w:rPr>
+        <w:rFonts w:ascii="Wingdings" w:hAnsi="Wingdings" w:hint="default"/>
+      </w:rPr>
+    </w:lvl>
+    <w:lvl w:ilvl="6" w:tplc="08090001" w:tentative="1">
+      <w:start w:val="1"/>
+      <w:numFmt w:val="bullet"/>
+      <w:lvlText w:val=""/>
+      <w:lvlJc w:val="left"/>
+      <w:pPr>
+        <w:ind w:left="5040" w:hanging="360"/>
+      </w:pPr>
+      <w:rPr>
+        <w:rFonts w:ascii="Symbol" w:hAnsi="Symbol" w:hint="default"/>
+      </w:rPr>
+    </w:lvl>
+    <w:lvl w:ilvl="7" w:tplc="08090003" w:tentative="1">
+      <w:start w:val="1"/>
+      <w:numFmt w:val="bullet"/>
+      <w:lvlText w:val="o"/>
+      <w:lvlJc w:val="left"/>
+      <w:pPr>
+        <w:ind w:left="5760" w:hanging="360"/>
+      </w:pPr>
+      <w:rPr>
+        <w:rFonts w:ascii="Courier New" w:hAnsi="Courier New" w:cs="Courier New" w:hint="default"/>
+      </w:rPr>
+    </w:lvl>
+    <w:lvl w:ilvl="8" w:tplc="08090005" w:tentative="1">
+      <w:start w:val="1"/>
+      <w:numFmt w:val="bullet"/>
+      <w:lvlText w:val=""/>
+      <w:lvlJc w:val="left"/>
+      <w:pPr>
+        <w:ind w:left="6480" w:hanging="360"/>
+      </w:pPr>
+      <w:rPr>
+        <w:rFonts w:ascii="Wingdings" w:hAnsi="Wingdings" w:hint="default"/>
+      </w:rPr>
+    </w:lvl>
+  </w:abstractNum>
+  <w:abstractNum w:abstractNumId="2" w15:restartNumberingAfterBreak="0">
     <w:nsid w:val="2E3C7E23"/>
     <w:multiLevelType w:val="hybridMultilevel"/>
     <w:tmpl w:val="9BD8146E"/>
@@ -2207,7 +2642,7 @@
       </w:rPr>
     </w:lvl>
   </w:abstractNum>
-  <w:abstractNum w:abstractNumId="1" w15:restartNumberingAfterBreak="0">
+  <w:abstractNum w:abstractNumId="3" w15:restartNumberingAfterBreak="0">
     <w:nsid w:val="514D2CB5"/>
     <w:multiLevelType w:val="hybridMultilevel"/>
     <w:tmpl w:val="3B023C0A"/>
@@ -2321,7 +2756,7 @@
       </w:rPr>
     </w:lvl>
   </w:abstractNum>
-  <w:abstractNum w:abstractNumId="2" w15:restartNumberingAfterBreak="0">
+  <w:abstractNum w:abstractNumId="4" w15:restartNumberingAfterBreak="0">
     <w:nsid w:val="60F90512"/>
     <w:multiLevelType w:val="hybridMultilevel"/>
     <w:tmpl w:val="5D32C070"/>
@@ -2407,7 +2842,7 @@
       </w:pPr>
     </w:lvl>
   </w:abstractNum>
-  <w:abstractNum w:abstractNumId="3" w15:restartNumberingAfterBreak="0">
+  <w:abstractNum w:abstractNumId="5" w15:restartNumberingAfterBreak="0">
     <w:nsid w:val="62F111BE"/>
     <w:multiLevelType w:val="hybridMultilevel"/>
     <w:tmpl w:val="B4B4FBFE"/>
@@ -2496,7 +2931,7 @@
       </w:pPr>
     </w:lvl>
   </w:abstractNum>
-  <w:abstractNum w:abstractNumId="4" w15:restartNumberingAfterBreak="0">
+  <w:abstractNum w:abstractNumId="6" w15:restartNumberingAfterBreak="0">
     <w:nsid w:val="65471276"/>
     <w:multiLevelType w:val="hybridMultilevel"/>
     <w:tmpl w:val="C1521B02"/>
@@ -2609,7 +3044,7 @@
       </w:rPr>
     </w:lvl>
   </w:abstractNum>
-  <w:abstractNum w:abstractNumId="5" w15:restartNumberingAfterBreak="0">
+  <w:abstractNum w:abstractNumId="7" w15:restartNumberingAfterBreak="0">
     <w:nsid w:val="7F41385B"/>
     <w:multiLevelType w:val="hybridMultilevel"/>
     <w:tmpl w:val="4B30CD18"/>
@@ -2697,22 +3132,28 @@
     </w:lvl>
   </w:abstractNum>
   <w:num w:numId="1">
+    <w:abstractNumId w:val="2"/>
+  </w:num>
+  <w:num w:numId="2">
+    <w:abstractNumId w:val="6"/>
+  </w:num>
+  <w:num w:numId="3">
+    <w:abstractNumId w:val="3"/>
+  </w:num>
+  <w:num w:numId="4">
+    <w:abstractNumId w:val="4"/>
+  </w:num>
+  <w:num w:numId="5">
+    <w:abstractNumId w:val="7"/>
+  </w:num>
+  <w:num w:numId="6">
+    <w:abstractNumId w:val="5"/>
+  </w:num>
+  <w:num w:numId="7">
     <w:abstractNumId w:val="0"/>
   </w:num>
-  <w:num w:numId="2">
-    <w:abstractNumId w:val="4"/>
-  </w:num>
-  <w:num w:numId="3">
+  <w:num w:numId="8">
     <w:abstractNumId w:val="1"/>
-  </w:num>
-  <w:num w:numId="4">
-    <w:abstractNumId w:val="2"/>
-  </w:num>
-  <w:num w:numId="5">
-    <w:abstractNumId w:val="5"/>
-  </w:num>
-  <w:num w:numId="6">
-    <w:abstractNumId w:val="3"/>
   </w:num>
 </w:numbering>
 </file>
@@ -2728,7 +3169,7 @@
     </w:rPrDefault>
     <w:pPrDefault/>
   </w:docDefaults>
-  <w:latentStyles w:defLockedState="0" w:defUIPriority="99" w:defSemiHidden="0" w:defUnhideWhenUsed="0" w:defQFormat="0" w:count="377">
+  <w:latentStyles w:defLockedState="0" w:defUIPriority="99" w:defSemiHidden="0" w:defUnhideWhenUsed="0" w:defQFormat="0" w:count="376">
     <w:lsdException w:name="Normal" w:uiPriority="0"/>
     <w:lsdException w:name="heading 1" w:uiPriority="9"/>
     <w:lsdException w:name="heading 2" w:semiHidden="1" w:uiPriority="9" w:unhideWhenUsed="1"/>
@@ -2834,6 +3275,7 @@
     <w:lsdException w:name="HTML Sample" w:semiHidden="1" w:unhideWhenUsed="1"/>
     <w:lsdException w:name="HTML Typewriter" w:semiHidden="1" w:unhideWhenUsed="1"/>
     <w:lsdException w:name="HTML Variable" w:semiHidden="1" w:unhideWhenUsed="1"/>
+    <w:lsdException w:name="Normal Table" w:semiHidden="1" w:unhideWhenUsed="1"/>
     <w:lsdException w:name="annotation subject" w:semiHidden="1" w:unhideWhenUsed="1"/>
     <w:lsdException w:name="No List" w:semiHidden="1" w:unhideWhenUsed="1"/>
     <w:lsdException w:name="Outline List 1" w:semiHidden="1" w:unhideWhenUsed="1"/>
@@ -2879,9 +3321,11 @@
     <w:lsdException w:name="Table Subtle 1" w:semiHidden="1" w:unhideWhenUsed="1"/>
     <w:lsdException w:name="Table Subtle 2" w:semiHidden="1" w:unhideWhenUsed="1"/>
     <w:lsdException w:name="Table Web 1" w:semiHidden="1" w:unhideWhenUsed="1"/>
+    <w:lsdException w:name="Table Web 2" w:semiHidden="1" w:unhideWhenUsed="1"/>
     <w:lsdException w:name="Table Web 3" w:semiHidden="1" w:unhideWhenUsed="1"/>
     <w:lsdException w:name="Balloon Text" w:semiHidden="1" w:unhideWhenUsed="1"/>
     <w:lsdException w:name="Table Grid" w:uiPriority="59"/>
+    <w:lsdException w:name="Table Theme" w:semiHidden="1" w:unhideWhenUsed="1"/>
     <w:lsdException w:name="Placeholder Text" w:semiHidden="1"/>
     <w:lsdException w:name="No Spacing" w:uiPriority="1"/>
     <w:lsdException w:name="Light Shading" w:uiPriority="60"/>
@@ -3102,7 +3546,6 @@
     <w:lsdException w:name="Hashtag" w:semiHidden="1" w:unhideWhenUsed="1"/>
     <w:lsdException w:name="Unresolved Mention" w:semiHidden="1" w:unhideWhenUsed="1"/>
     <w:lsdException w:name="Smart Link" w:semiHidden="1" w:unhideWhenUsed="1"/>
-    <w:lsdException w:name="Smart Link Error" w:semiHidden="1" w:unhideWhenUsed="1"/>
   </w:latentStyles>
   <w:style w:type="paragraph" w:default="1" w:styleId="Normal">
     <w:name w:val="Normal"/>
@@ -3973,6 +4416,23 @@
 </file>
 
 <file path=customXml/item1.xml><?xml version="1.0" encoding="utf-8"?>
+<?mso-contentType ?>
+<FormTemplates xmlns="http://schemas.microsoft.com/sharepoint/v3/contenttype/forms">
+  <Display>DocumentLibraryForm</Display>
+  <Edit>DocumentLibraryForm</Edit>
+  <New>DocumentLibraryForm</New>
+</FormTemplates>
+</file>
+
+<file path=customXml/item2.xml><?xml version="1.0" encoding="utf-8"?>
+<p:properties xmlns:p="http://schemas.microsoft.com/office/2006/metadata/properties" xmlns:xsi="http://www.w3.org/2001/XMLSchema-instance" xmlns:pc="http://schemas.microsoft.com/office/infopath/2007/PartnerControls">
+  <documentManagement>
+    <_Version xmlns="http://schemas.microsoft.com/sharepoint/v3/fields" xsi:nil="true"/>
+  </documentManagement>
+</p:properties>
+</file>
+
+<file path=customXml/item3.xml><?xml version="1.0" encoding="utf-8"?>
 <ct:contentTypeSchema xmlns:ct="http://schemas.microsoft.com/office/2006/metadata/contentType" xmlns:ma="http://schemas.microsoft.com/office/2006/metadata/properties/metaAttributes" ct:_="" ma:_="" ma:contentTypeName="Document" ma:contentTypeID="0x010100DB157BD05F2440419AB1FD48A2378BAB" ma:contentTypeVersion="5" ma:contentTypeDescription="Create a new document." ma:contentTypeScope="" ma:versionID="24d9f2d07237264d120e5209cc111244">
   <xsd:schema xmlns:xsd="http://www.w3.org/2001/XMLSchema" xmlns:xs="http://www.w3.org/2001/XMLSchema" xmlns:p="http://schemas.microsoft.com/office/2006/metadata/properties" xmlns:ns2="http://schemas.microsoft.com/sharepoint/v3/fields" targetNamespace="http://schemas.microsoft.com/office/2006/metadata/properties" ma:root="true" ma:fieldsID="ea0a8a0456d8961372683f4f1f16e3ef" ns2:_="">
     <xsd:import namespace="http://schemas.microsoft.com/sharepoint/v3/fields"/>
@@ -4098,28 +4558,29 @@
 </ct:contentTypeSchema>
 </file>
 
-<file path=customXml/item2.xml><?xml version="1.0" encoding="utf-8"?>
-<p:properties xmlns:p="http://schemas.microsoft.com/office/2006/metadata/properties" xmlns:xsi="http://www.w3.org/2001/XMLSchema-instance" xmlns:pc="http://schemas.microsoft.com/office/infopath/2007/PartnerControls">
-  <documentManagement>
-    <_Version xmlns="http://schemas.microsoft.com/sharepoint/v3/fields" xsi:nil="true"/>
-  </documentManagement>
-</p:properties>
-</file>
-
-<file path=customXml/item3.xml><?xml version="1.0" encoding="utf-8"?>
-<?mso-contentType ?>
-<FormTemplates xmlns="http://schemas.microsoft.com/sharepoint/v3/contenttype/forms">
-  <Display>DocumentLibraryForm</Display>
-  <Edit>DocumentLibraryForm</Edit>
-  <New>DocumentLibraryForm</New>
-</FormTemplates>
-</file>
-
 <file path=customXml/item4.xml><?xml version="1.0" encoding="utf-8"?>
 <b:Sources xmlns:b="http://schemas.openxmlformats.org/officeDocument/2006/bibliography" xmlns="http://schemas.openxmlformats.org/officeDocument/2006/bibliography" SelectedStyle="\APA.XSL" StyleName="APA"/>
 </file>
 
 <file path=customXml/itemProps1.xml><?xml version="1.0" encoding="utf-8"?>
+<ds:datastoreItem xmlns:ds="http://schemas.openxmlformats.org/officeDocument/2006/customXml" ds:itemID="{25D0FBC5-5C65-4D4D-BDA0-ED4220FF7A74}">
+  <ds:schemaRefs>
+    <ds:schemaRef ds:uri="http://schemas.microsoft.com/sharepoint/v3/contenttype/forms"/>
+  </ds:schemaRefs>
+</ds:datastoreItem>
+</file>
+
+<file path=customXml/itemProps2.xml><?xml version="1.0" encoding="utf-8"?>
+<ds:datastoreItem xmlns:ds="http://schemas.openxmlformats.org/officeDocument/2006/customXml" ds:itemID="{42E54EB9-2E45-4D7B-B0ED-8429C539F378}">
+  <ds:schemaRefs>
+    <ds:schemaRef ds:uri="http://schemas.microsoft.com/office/2006/metadata/properties"/>
+    <ds:schemaRef ds:uri="http://schemas.microsoft.com/office/infopath/2007/PartnerControls"/>
+    <ds:schemaRef ds:uri="http://schemas.microsoft.com/sharepoint/v3/fields"/>
+  </ds:schemaRefs>
+</ds:datastoreItem>
+</file>
+
+<file path=customXml/itemProps3.xml><?xml version="1.0" encoding="utf-8"?>
 <ds:datastoreItem xmlns:ds="http://schemas.openxmlformats.org/officeDocument/2006/customXml" ds:itemID="{1FA78F7D-A90C-4669-A8C9-02A133351FF0}">
   <ds:schemaRefs>
     <ds:schemaRef ds:uri="http://schemas.microsoft.com/office/2006/metadata/contentType"/>
@@ -4137,32 +4598,8 @@
 </ds:datastoreItem>
 </file>
 
-<file path=customXml/itemProps2.xml><?xml version="1.0" encoding="utf-8"?>
-<ds:datastoreItem xmlns:ds="http://schemas.openxmlformats.org/officeDocument/2006/customXml" ds:itemID="{42E54EB9-2E45-4D7B-B0ED-8429C539F378}">
-  <ds:schemaRefs>
-    <ds:schemaRef ds:uri="http://purl.org/dc/elements/1.1/"/>
-    <ds:schemaRef ds:uri="http://schemas.microsoft.com/office/2006/metadata/properties"/>
-    <ds:schemaRef ds:uri="http://schemas.microsoft.com/office/infopath/2007/PartnerControls"/>
-    <ds:schemaRef ds:uri="http://purl.org/dc/terms/"/>
-    <ds:schemaRef ds:uri="http://schemas.openxmlformats.org/package/2006/metadata/core-properties"/>
-    <ds:schemaRef ds:uri="http://schemas.microsoft.com/office/2006/documentManagement/types"/>
-    <ds:schemaRef ds:uri="http://schemas.microsoft.com/sharepoint/v3/fields"/>
-    <ds:schemaRef ds:uri="http://www.w3.org/XML/1998/namespace"/>
-    <ds:schemaRef ds:uri="http://purl.org/dc/dcmitype/"/>
-  </ds:schemaRefs>
-</ds:datastoreItem>
-</file>
-
-<file path=customXml/itemProps3.xml><?xml version="1.0" encoding="utf-8"?>
-<ds:datastoreItem xmlns:ds="http://schemas.openxmlformats.org/officeDocument/2006/customXml" ds:itemID="{25D0FBC5-5C65-4D4D-BDA0-ED4220FF7A74}">
-  <ds:schemaRefs>
-    <ds:schemaRef ds:uri="http://schemas.microsoft.com/sharepoint/v3/contenttype/forms"/>
-  </ds:schemaRefs>
-</ds:datastoreItem>
-</file>
-
 <file path=customXml/itemProps4.xml><?xml version="1.0" encoding="utf-8"?>
-<ds:datastoreItem xmlns:ds="http://schemas.openxmlformats.org/officeDocument/2006/customXml" ds:itemID="{DA2FF3EB-0852-4946-9835-3A7D95A60FF5}">
+<ds:datastoreItem xmlns:ds="http://schemas.openxmlformats.org/officeDocument/2006/customXml" ds:itemID="{345C079F-54F7-4F17-9AF4-50CE9408164B}">
   <ds:schemaRefs>
     <ds:schemaRef ds:uri="http://schemas.openxmlformats.org/officeDocument/2006/bibliography"/>
   </ds:schemaRefs>

</xml_diff>